<commit_message>
Added background and set game to correct resolution
</commit_message>
<xml_diff>
--- a/Docs/Brainstorm.docx
+++ b/Docs/Brainstorm.docx
@@ -235,6 +235,96 @@
       </w:r>
     </w:p>
     <w:p/>
+    <w:p/>
+    <w:p>
+      <w:r>
+        <w:t>Farm sim tycoon</w:t>
+      </w:r>
+    </w:p>
+    <w:p>
+      <w:pPr>
+        <w:pStyle w:val="ListParagraph"/>
+        <w:numPr>
+          <w:ilvl w:val="0"/>
+          <w:numId w:val="1"/>
+        </w:numPr>
+      </w:pPr>
+      <w:r>
+        <w:t>You manage a patch of land where you produce food for money</w:t>
+      </w:r>
+    </w:p>
+    <w:p>
+      <w:pPr>
+        <w:pStyle w:val="ListParagraph"/>
+        <w:numPr>
+          <w:ilvl w:val="1"/>
+          <w:numId w:val="1"/>
+        </w:numPr>
+      </w:pPr>
+      <w:r>
+        <w:t>Each crop has different stats</w:t>
+      </w:r>
+    </w:p>
+    <w:p>
+      <w:pPr>
+        <w:pStyle w:val="ListParagraph"/>
+        <w:numPr>
+          <w:ilvl w:val="0"/>
+          <w:numId w:val="1"/>
+        </w:numPr>
+      </w:pPr>
+      <w:r>
+        <w:t>You  can buy extra patches of land to expand</w:t>
+      </w:r>
+    </w:p>
+    <w:p>
+      <w:pPr>
+        <w:pStyle w:val="ListParagraph"/>
+        <w:numPr>
+          <w:ilvl w:val="0"/>
+          <w:numId w:val="1"/>
+        </w:numPr>
+      </w:pPr>
+      <w:r>
+        <w:t>You can hire workers that take part of your earnings and food</w:t>
+      </w:r>
+    </w:p>
+    <w:p>
+      <w:pPr>
+        <w:pStyle w:val="ListParagraph"/>
+        <w:numPr>
+          <w:ilvl w:val="1"/>
+          <w:numId w:val="1"/>
+        </w:numPr>
+      </w:pPr>
+      <w:r>
+        <w:t>You need to build housing for the workers and keep them happy (otherwise they quit)</w:t>
+      </w:r>
+    </w:p>
+    <w:p>
+      <w:pPr>
+        <w:pStyle w:val="ListParagraph"/>
+        <w:numPr>
+          <w:ilvl w:val="1"/>
+          <w:numId w:val="1"/>
+        </w:numPr>
+      </w:pPr>
+      <w:r>
+        <w:t>You can buy machinery for yourself and the workers for more efficient harvesting</w:t>
+      </w:r>
+    </w:p>
+    <w:p>
+      <w:pPr>
+        <w:pStyle w:val="ListParagraph"/>
+        <w:numPr>
+          <w:ilvl w:val="0"/>
+          <w:numId w:val="1"/>
+        </w:numPr>
+      </w:pPr>
+      <w:r>
+        <w:t>Your final mission is to build yourself a mansion</w:t>
+      </w:r>
+    </w:p>
     <w:p/>
     <w:p>
       <w:pPr>
@@ -344,6 +434,7 @@
         <w:pStyle w:val="Heading1"/>
       </w:pPr>
       <w:r>
+        <w:lastRenderedPageBreak/>
         <w:t>Links that may help</w:t>
       </w:r>
     </w:p>
@@ -1531,6 +1622,18 @@
       <w:shd w:val="clear" w:color="auto" w:fill="E1DFDD"/>
     </w:rPr>
   </w:style>
+  <w:style w:type="character" w:styleId="FollowedHyperlink">
+    <w:name w:val="FollowedHyperlink"/>
+    <w:basedOn w:val="DefaultParagraphFont"/>
+    <w:uiPriority w:val="99"/>
+    <w:semiHidden/>
+    <w:unhideWhenUsed/>
+    <w:rsid w:val="00081E94"/>
+    <w:rPr>
+      <w:color w:val="666699" w:themeColor="followedHyperlink"/>
+      <w:u w:val="single"/>
+    </w:rPr>
+  </w:style>
 </w:styles>
 </file>
 

</xml_diff>